<commit_message>
Compiled and formatted Q2 outputs
I recompiled the Q2 outputs and simplified the values' representation as 3 significant figures and produced an improved version of the latex corresponding the code.
</commit_message>
<xml_diff>
--- a/Report/Q2-finalised.docx
+++ b/Report/Q2-finalised.docx
@@ -89,6 +89,9 @@
             <w:pPr>
               <w:jc w:val="both"/>
             </w:pPr>
+            <w:r>
+              <w:t>3</w:t>
+            </w:r>
           </w:p>
         </w:tc>
       </w:tr>
@@ -114,6 +117,9 @@
             <w:pPr>
               <w:jc w:val="both"/>
             </w:pPr>
+            <w:r>
+              <w:t>2</w:t>
+            </w:r>
           </w:p>
         </w:tc>
       </w:tr>
@@ -139,6 +145,9 @@
             <w:pPr>
               <w:jc w:val="both"/>
             </w:pPr>
+            <w:r>
+              <w:t>3</w:t>
+            </w:r>
           </w:p>
         </w:tc>
       </w:tr>
@@ -164,6 +173,9 @@
             <w:pPr>
               <w:jc w:val="both"/>
             </w:pPr>
+            <w:r>
+              <w:t>3</w:t>
+            </w:r>
           </w:p>
         </w:tc>
       </w:tr>
@@ -189,6 +201,9 @@
             <w:pPr>
               <w:jc w:val="both"/>
             </w:pPr>
+            <w:r>
+              <w:t>4</w:t>
+            </w:r>
           </w:p>
         </w:tc>
       </w:tr>
@@ -214,6 +229,9 @@
             <w:pPr>
               <w:jc w:val="both"/>
             </w:pPr>
+            <w:r>
+              <w:t>4</w:t>
+            </w:r>
           </w:p>
         </w:tc>
       </w:tr>
@@ -239,6 +257,9 @@
             <w:pPr>
               <w:jc w:val="both"/>
             </w:pPr>
+            <w:r>
+              <w:t>5</w:t>
+            </w:r>
           </w:p>
         </w:tc>
       </w:tr>
@@ -264,6 +285,9 @@
             <w:pPr>
               <w:jc w:val="both"/>
             </w:pPr>
+            <w:r>
+              <w:t>3</w:t>
+            </w:r>
           </w:p>
         </w:tc>
       </w:tr>
@@ -289,6 +313,9 @@
             <w:pPr>
               <w:jc w:val="both"/>
             </w:pPr>
+            <w:r>
+              <w:t>4</w:t>
+            </w:r>
           </w:p>
         </w:tc>
       </w:tr>
@@ -314,6 +341,9 @@
             <w:pPr>
               <w:jc w:val="both"/>
             </w:pPr>
+            <w:r>
+              <w:t>4</w:t>
+            </w:r>
           </w:p>
         </w:tc>
       </w:tr>
@@ -339,6 +369,9 @@
             <w:pPr>
               <w:jc w:val="both"/>
             </w:pPr>
+            <w:r>
+              <w:t>3</w:t>
+            </w:r>
           </w:p>
         </w:tc>
       </w:tr>
@@ -364,6 +397,9 @@
             <w:pPr>
               <w:jc w:val="both"/>
             </w:pPr>
+            <w:r>
+              <w:t>4</w:t>
+            </w:r>
           </w:p>
         </w:tc>
       </w:tr>
@@ -389,6 +425,9 @@
             <w:pPr>
               <w:jc w:val="both"/>
             </w:pPr>
+            <w:r>
+              <w:t>3</w:t>
+            </w:r>
           </w:p>
         </w:tc>
       </w:tr>
@@ -414,6 +453,9 @@
             <w:pPr>
               <w:jc w:val="both"/>
             </w:pPr>
+            <w:r>
+              <w:t>4</w:t>
+            </w:r>
           </w:p>
         </w:tc>
       </w:tr>
@@ -439,6 +481,9 @@
             <w:pPr>
               <w:jc w:val="both"/>
             </w:pPr>
+            <w:r>
+              <w:t>4</w:t>
+            </w:r>
           </w:p>
         </w:tc>
       </w:tr>
@@ -464,6 +509,9 @@
             <w:pPr>
               <w:jc w:val="both"/>
             </w:pPr>
+            <w:r>
+              <w:t>4</w:t>
+            </w:r>
           </w:p>
         </w:tc>
       </w:tr>
@@ -489,6 +537,9 @@
             <w:pPr>
               <w:jc w:val="both"/>
             </w:pPr>
+            <w:r>
+              <w:t>3</w:t>
+            </w:r>
           </w:p>
         </w:tc>
       </w:tr>
@@ -514,6 +565,9 @@
             <w:pPr>
               <w:jc w:val="both"/>
             </w:pPr>
+            <w:r>
+              <w:t>4</w:t>
+            </w:r>
           </w:p>
         </w:tc>
       </w:tr>
@@ -539,6 +593,9 @@
             <w:pPr>
               <w:jc w:val="both"/>
             </w:pPr>
+            <w:r>
+              <w:t>4</w:t>
+            </w:r>
           </w:p>
         </w:tc>
       </w:tr>
@@ -564,6 +621,9 @@
             <w:pPr>
               <w:jc w:val="both"/>
             </w:pPr>
+            <w:r>
+              <w:t>5</w:t>
+            </w:r>
           </w:p>
         </w:tc>
       </w:tr>
@@ -572,828 +632,6 @@
       <w:pPr>
         <w:jc w:val="both"/>
       </w:pPr>
-    </w:p>
-    <w:p>
-      <w:pPr>
-        <w:shd w:val="clear" w:color="auto" w:fill="F5F5F5"/>
-        <w:spacing w:after="0" w:line="285" w:lineRule="atLeast"/>
-        <w:jc w:val="both"/>
-        <w:rPr>
-          <w:rFonts w:ascii="Consolas" w:eastAsia="Times New Roman" w:hAnsi="Consolas" w:cs="Times New Roman"/>
-          <w:color w:val="333333"/>
-          <w:sz w:val="21"/>
-          <w:szCs w:val="21"/>
-        </w:rPr>
-      </w:pPr>
-      <w:r>
-        <w:rPr>
-          <w:rFonts w:ascii="Consolas" w:eastAsia="Times New Roman" w:hAnsi="Consolas" w:cs="Times New Roman"/>
-          <w:color w:val="333333"/>
-          <w:sz w:val="21"/>
-          <w:szCs w:val="21"/>
-        </w:rPr>
-        <w:t>Degree, Test Error</w:t>
-      </w:r>
-    </w:p>
-    <w:p>
-      <w:pPr>
-        <w:shd w:val="clear" w:color="auto" w:fill="F5F5F5"/>
-        <w:spacing w:after="0" w:line="285" w:lineRule="atLeast"/>
-        <w:jc w:val="both"/>
-        <w:rPr>
-          <w:rFonts w:ascii="Consolas" w:eastAsia="Times New Roman" w:hAnsi="Consolas" w:cs="Times New Roman"/>
-          <w:color w:val="333333"/>
-          <w:sz w:val="21"/>
-          <w:szCs w:val="21"/>
-        </w:rPr>
-      </w:pPr>
-      <w:r>
-        <w:rPr>
-          <w:rFonts w:ascii="Consolas" w:eastAsia="Times New Roman" w:hAnsi="Consolas" w:cs="Times New Roman"/>
-          <w:color w:val="333333"/>
-          <w:sz w:val="21"/>
-          <w:szCs w:val="21"/>
-        </w:rPr>
-        <w:t>0,</w:t>
-      </w:r>
-      <w:r>
-        <w:rPr>
-          <w:rFonts w:ascii="Consolas" w:eastAsia="Times New Roman" w:hAnsi="Consolas" w:cs="Times New Roman"/>
-          <w:color w:val="333333"/>
-          <w:sz w:val="21"/>
-          <w:szCs w:val="21"/>
-        </w:rPr>
-        <w:t xml:space="preserve"> </w:t>
-      </w:r>
-      <w:r>
-        <w:rPr>
-          <w:rFonts w:ascii="Consolas" w:eastAsia="Times New Roman" w:hAnsi="Consolas" w:cs="Times New Roman"/>
-          <w:color w:val="333333"/>
-          <w:sz w:val="21"/>
-          <w:szCs w:val="21"/>
-        </w:rPr>
-        <w:t>0.10256410256410253</w:t>
-      </w:r>
-    </w:p>
-    <w:p>
-      <w:pPr>
-        <w:shd w:val="clear" w:color="auto" w:fill="F5F5F5"/>
-        <w:spacing w:after="0" w:line="285" w:lineRule="atLeast"/>
-        <w:jc w:val="both"/>
-        <w:rPr>
-          <w:rFonts w:ascii="Consolas" w:eastAsia="Times New Roman" w:hAnsi="Consolas" w:cs="Times New Roman"/>
-          <w:color w:val="333333"/>
-          <w:sz w:val="21"/>
-          <w:szCs w:val="21"/>
-        </w:rPr>
-      </w:pPr>
-      <w:r>
-        <w:rPr>
-          <w:rFonts w:ascii="Consolas" w:eastAsia="Times New Roman" w:hAnsi="Consolas" w:cs="Times New Roman"/>
-          <w:color w:val="333333"/>
-          <w:sz w:val="21"/>
-          <w:szCs w:val="21"/>
-        </w:rPr>
-        <w:t>1,</w:t>
-      </w:r>
-      <w:r>
-        <w:rPr>
-          <w:rFonts w:ascii="Consolas" w:eastAsia="Times New Roman" w:hAnsi="Consolas" w:cs="Times New Roman"/>
-          <w:color w:val="333333"/>
-          <w:sz w:val="21"/>
-          <w:szCs w:val="21"/>
-        </w:rPr>
-        <w:t xml:space="preserve"> </w:t>
-      </w:r>
-      <w:r>
-        <w:rPr>
-          <w:rFonts w:ascii="Consolas" w:eastAsia="Times New Roman" w:hAnsi="Consolas" w:cs="Times New Roman"/>
-          <w:color w:val="333333"/>
-          <w:sz w:val="21"/>
-          <w:szCs w:val="21"/>
-        </w:rPr>
-        <w:t>0.1282051282051282</w:t>
-      </w:r>
-    </w:p>
-    <w:p>
-      <w:pPr>
-        <w:shd w:val="clear" w:color="auto" w:fill="F5F5F5"/>
-        <w:spacing w:after="0" w:line="285" w:lineRule="atLeast"/>
-        <w:jc w:val="both"/>
-        <w:rPr>
-          <w:rFonts w:ascii="Consolas" w:eastAsia="Times New Roman" w:hAnsi="Consolas" w:cs="Times New Roman"/>
-          <w:color w:val="333333"/>
-          <w:sz w:val="21"/>
-          <w:szCs w:val="21"/>
-        </w:rPr>
-      </w:pPr>
-      <w:r>
-        <w:rPr>
-          <w:rFonts w:ascii="Consolas" w:eastAsia="Times New Roman" w:hAnsi="Consolas" w:cs="Times New Roman"/>
-          <w:color w:val="333333"/>
-          <w:sz w:val="21"/>
-          <w:szCs w:val="21"/>
-        </w:rPr>
-        <w:t>2,</w:t>
-      </w:r>
-      <w:r>
-        <w:rPr>
-          <w:rFonts w:ascii="Consolas" w:eastAsia="Times New Roman" w:hAnsi="Consolas" w:cs="Times New Roman"/>
-          <w:color w:val="333333"/>
-          <w:sz w:val="21"/>
-          <w:szCs w:val="21"/>
-        </w:rPr>
-        <w:t xml:space="preserve"> </w:t>
-      </w:r>
-      <w:r>
-        <w:rPr>
-          <w:rFonts w:ascii="Consolas" w:eastAsia="Times New Roman" w:hAnsi="Consolas" w:cs="Times New Roman"/>
-          <w:color w:val="333333"/>
-          <w:sz w:val="21"/>
-          <w:szCs w:val="21"/>
-        </w:rPr>
-        <w:t>0.08333333333333337</w:t>
-      </w:r>
-    </w:p>
-    <w:p>
-      <w:pPr>
-        <w:shd w:val="clear" w:color="auto" w:fill="F5F5F5"/>
-        <w:spacing w:after="0" w:line="285" w:lineRule="atLeast"/>
-        <w:jc w:val="both"/>
-        <w:rPr>
-          <w:rFonts w:ascii="Consolas" w:eastAsia="Times New Roman" w:hAnsi="Consolas" w:cs="Times New Roman"/>
-          <w:color w:val="333333"/>
-          <w:sz w:val="21"/>
-          <w:szCs w:val="21"/>
-        </w:rPr>
-      </w:pPr>
-      <w:r>
-        <w:rPr>
-          <w:rFonts w:ascii="Consolas" w:eastAsia="Times New Roman" w:hAnsi="Consolas" w:cs="Times New Roman"/>
-          <w:color w:val="333333"/>
-          <w:sz w:val="21"/>
-          <w:szCs w:val="21"/>
-        </w:rPr>
-        <w:t>3,</w:t>
-      </w:r>
-      <w:r>
-        <w:rPr>
-          <w:rFonts w:ascii="Consolas" w:eastAsia="Times New Roman" w:hAnsi="Consolas" w:cs="Times New Roman"/>
-          <w:color w:val="333333"/>
-          <w:sz w:val="21"/>
-          <w:szCs w:val="21"/>
-        </w:rPr>
-        <w:t xml:space="preserve"> </w:t>
-      </w:r>
-      <w:r>
-        <w:rPr>
-          <w:rFonts w:ascii="Consolas" w:eastAsia="Times New Roman" w:hAnsi="Consolas" w:cs="Times New Roman"/>
-          <w:color w:val="333333"/>
-          <w:sz w:val="21"/>
-          <w:szCs w:val="21"/>
-        </w:rPr>
-        <w:t>0.10897435897435892</w:t>
-      </w:r>
-    </w:p>
-    <w:p>
-      <w:pPr>
-        <w:shd w:val="clear" w:color="auto" w:fill="F5F5F5"/>
-        <w:spacing w:after="0" w:line="285" w:lineRule="atLeast"/>
-        <w:jc w:val="both"/>
-        <w:rPr>
-          <w:rFonts w:ascii="Consolas" w:eastAsia="Times New Roman" w:hAnsi="Consolas" w:cs="Times New Roman"/>
-          <w:color w:val="333333"/>
-          <w:sz w:val="21"/>
-          <w:szCs w:val="21"/>
-        </w:rPr>
-      </w:pPr>
-      <w:r>
-        <w:rPr>
-          <w:rFonts w:ascii="Consolas" w:eastAsia="Times New Roman" w:hAnsi="Consolas" w:cs="Times New Roman"/>
-          <w:color w:val="333333"/>
-          <w:sz w:val="21"/>
-          <w:szCs w:val="21"/>
-        </w:rPr>
-        <w:t>4,</w:t>
-      </w:r>
-      <w:r>
-        <w:rPr>
-          <w:rFonts w:ascii="Consolas" w:eastAsia="Times New Roman" w:hAnsi="Consolas" w:cs="Times New Roman"/>
-          <w:color w:val="333333"/>
-          <w:sz w:val="21"/>
-          <w:szCs w:val="21"/>
-        </w:rPr>
-        <w:t xml:space="preserve"> </w:t>
-      </w:r>
-      <w:r>
-        <w:rPr>
-          <w:rFonts w:ascii="Consolas" w:eastAsia="Times New Roman" w:hAnsi="Consolas" w:cs="Times New Roman"/>
-          <w:color w:val="333333"/>
-          <w:sz w:val="21"/>
-          <w:szCs w:val="21"/>
-        </w:rPr>
-        <w:t>0.08012820512820518</w:t>
-      </w:r>
-    </w:p>
-    <w:p>
-      <w:pPr>
-        <w:shd w:val="clear" w:color="auto" w:fill="F5F5F5"/>
-        <w:spacing w:after="0" w:line="285" w:lineRule="atLeast"/>
-        <w:jc w:val="both"/>
-        <w:rPr>
-          <w:rFonts w:ascii="Consolas" w:eastAsia="Times New Roman" w:hAnsi="Consolas" w:cs="Times New Roman"/>
-          <w:color w:val="333333"/>
-          <w:sz w:val="21"/>
-          <w:szCs w:val="21"/>
-        </w:rPr>
-      </w:pPr>
-      <w:r>
-        <w:rPr>
-          <w:rFonts w:ascii="Consolas" w:eastAsia="Times New Roman" w:hAnsi="Consolas" w:cs="Times New Roman"/>
-          <w:color w:val="333333"/>
-          <w:sz w:val="21"/>
-          <w:szCs w:val="21"/>
-        </w:rPr>
-        <w:t>5,</w:t>
-      </w:r>
-      <w:r>
-        <w:rPr>
-          <w:rFonts w:ascii="Consolas" w:eastAsia="Times New Roman" w:hAnsi="Consolas" w:cs="Times New Roman"/>
-          <w:color w:val="333333"/>
-          <w:sz w:val="21"/>
-          <w:szCs w:val="21"/>
-        </w:rPr>
-        <w:t xml:space="preserve"> </w:t>
-      </w:r>
-      <w:r>
-        <w:rPr>
-          <w:rFonts w:ascii="Consolas" w:eastAsia="Times New Roman" w:hAnsi="Consolas" w:cs="Times New Roman"/>
-          <w:color w:val="333333"/>
-          <w:sz w:val="21"/>
-          <w:szCs w:val="21"/>
-        </w:rPr>
-        <w:t>0.09294871794871795</w:t>
-      </w:r>
-    </w:p>
-    <w:p>
-      <w:pPr>
-        <w:shd w:val="clear" w:color="auto" w:fill="F5F5F5"/>
-        <w:spacing w:after="0" w:line="285" w:lineRule="atLeast"/>
-        <w:jc w:val="both"/>
-        <w:rPr>
-          <w:rFonts w:ascii="Consolas" w:eastAsia="Times New Roman" w:hAnsi="Consolas" w:cs="Times New Roman"/>
-          <w:color w:val="333333"/>
-          <w:sz w:val="21"/>
-          <w:szCs w:val="21"/>
-        </w:rPr>
-      </w:pPr>
-      <w:r>
-        <w:rPr>
-          <w:rFonts w:ascii="Consolas" w:eastAsia="Times New Roman" w:hAnsi="Consolas" w:cs="Times New Roman"/>
-          <w:color w:val="333333"/>
-          <w:sz w:val="21"/>
-          <w:szCs w:val="21"/>
-        </w:rPr>
-        <w:t>6,</w:t>
-      </w:r>
-      <w:r>
-        <w:rPr>
-          <w:rFonts w:ascii="Consolas" w:eastAsia="Times New Roman" w:hAnsi="Consolas" w:cs="Times New Roman"/>
-          <w:color w:val="333333"/>
-          <w:sz w:val="21"/>
-          <w:szCs w:val="21"/>
-        </w:rPr>
-        <w:t xml:space="preserve"> </w:t>
-      </w:r>
-      <w:r>
-        <w:rPr>
-          <w:rFonts w:ascii="Consolas" w:eastAsia="Times New Roman" w:hAnsi="Consolas" w:cs="Times New Roman"/>
-          <w:color w:val="333333"/>
-          <w:sz w:val="21"/>
-          <w:szCs w:val="21"/>
-        </w:rPr>
-        <w:t>0.09294871794871795</w:t>
-      </w:r>
-    </w:p>
-    <w:p>
-      <w:pPr>
-        <w:shd w:val="clear" w:color="auto" w:fill="F5F5F5"/>
-        <w:spacing w:after="0" w:line="285" w:lineRule="atLeast"/>
-        <w:jc w:val="both"/>
-        <w:rPr>
-          <w:rFonts w:ascii="Consolas" w:eastAsia="Times New Roman" w:hAnsi="Consolas" w:cs="Times New Roman"/>
-          <w:color w:val="333333"/>
-          <w:sz w:val="21"/>
-          <w:szCs w:val="21"/>
-        </w:rPr>
-      </w:pPr>
-      <w:r>
-        <w:rPr>
-          <w:rFonts w:ascii="Consolas" w:eastAsia="Times New Roman" w:hAnsi="Consolas" w:cs="Times New Roman"/>
-          <w:color w:val="333333"/>
-          <w:sz w:val="21"/>
-          <w:szCs w:val="21"/>
-        </w:rPr>
-        <w:t>7,</w:t>
-      </w:r>
-      <w:r>
-        <w:rPr>
-          <w:rFonts w:ascii="Consolas" w:eastAsia="Times New Roman" w:hAnsi="Consolas" w:cs="Times New Roman"/>
-          <w:color w:val="333333"/>
-          <w:sz w:val="21"/>
-          <w:szCs w:val="21"/>
-        </w:rPr>
-        <w:t xml:space="preserve"> </w:t>
-      </w:r>
-      <w:r>
-        <w:rPr>
-          <w:rFonts w:ascii="Consolas" w:eastAsia="Times New Roman" w:hAnsi="Consolas" w:cs="Times New Roman"/>
-          <w:color w:val="333333"/>
-          <w:sz w:val="21"/>
-          <w:szCs w:val="21"/>
-        </w:rPr>
-        <w:t>0.11538461538461542</w:t>
-      </w:r>
-    </w:p>
-    <w:p>
-      <w:pPr>
-        <w:shd w:val="clear" w:color="auto" w:fill="F5F5F5"/>
-        <w:spacing w:after="0" w:line="285" w:lineRule="atLeast"/>
-        <w:jc w:val="both"/>
-        <w:rPr>
-          <w:rFonts w:ascii="Consolas" w:eastAsia="Times New Roman" w:hAnsi="Consolas" w:cs="Times New Roman"/>
-          <w:color w:val="333333"/>
-          <w:sz w:val="21"/>
-          <w:szCs w:val="21"/>
-        </w:rPr>
-      </w:pPr>
-      <w:r>
-        <w:rPr>
-          <w:rFonts w:ascii="Consolas" w:eastAsia="Times New Roman" w:hAnsi="Consolas" w:cs="Times New Roman"/>
-          <w:color w:val="333333"/>
-          <w:sz w:val="21"/>
-          <w:szCs w:val="21"/>
-        </w:rPr>
-        <w:t>8,</w:t>
-      </w:r>
-      <w:r>
-        <w:rPr>
-          <w:rFonts w:ascii="Consolas" w:eastAsia="Times New Roman" w:hAnsi="Consolas" w:cs="Times New Roman"/>
-          <w:color w:val="333333"/>
-          <w:sz w:val="21"/>
-          <w:szCs w:val="21"/>
-        </w:rPr>
-        <w:t xml:space="preserve"> </w:t>
-      </w:r>
-      <w:r>
-        <w:rPr>
-          <w:rFonts w:ascii="Consolas" w:eastAsia="Times New Roman" w:hAnsi="Consolas" w:cs="Times New Roman"/>
-          <w:color w:val="333333"/>
-          <w:sz w:val="21"/>
-          <w:szCs w:val="21"/>
-        </w:rPr>
-        <w:t>0.13782051282051277</w:t>
-      </w:r>
-    </w:p>
-    <w:p>
-      <w:pPr>
-        <w:shd w:val="clear" w:color="auto" w:fill="F5F5F5"/>
-        <w:spacing w:after="0" w:line="285" w:lineRule="atLeast"/>
-        <w:jc w:val="both"/>
-        <w:rPr>
-          <w:rFonts w:ascii="Consolas" w:eastAsia="Times New Roman" w:hAnsi="Consolas" w:cs="Times New Roman"/>
-          <w:color w:val="333333"/>
-          <w:sz w:val="21"/>
-          <w:szCs w:val="21"/>
-        </w:rPr>
-      </w:pPr>
-      <w:r>
-        <w:rPr>
-          <w:rFonts w:ascii="Consolas" w:eastAsia="Times New Roman" w:hAnsi="Consolas" w:cs="Times New Roman"/>
-          <w:color w:val="333333"/>
-          <w:sz w:val="21"/>
-          <w:szCs w:val="21"/>
-        </w:rPr>
-        <w:t>9,</w:t>
-      </w:r>
-      <w:r>
-        <w:rPr>
-          <w:rFonts w:ascii="Consolas" w:eastAsia="Times New Roman" w:hAnsi="Consolas" w:cs="Times New Roman"/>
-          <w:color w:val="333333"/>
-          <w:sz w:val="21"/>
-          <w:szCs w:val="21"/>
-        </w:rPr>
-        <w:t xml:space="preserve"> </w:t>
-      </w:r>
-      <w:r>
-        <w:rPr>
-          <w:rFonts w:ascii="Consolas" w:eastAsia="Times New Roman" w:hAnsi="Consolas" w:cs="Times New Roman"/>
-          <w:color w:val="333333"/>
-          <w:sz w:val="21"/>
-          <w:szCs w:val="21"/>
-        </w:rPr>
-        <w:t>0.07371794871794868</w:t>
-      </w:r>
-    </w:p>
-    <w:p>
-      <w:pPr>
-        <w:shd w:val="clear" w:color="auto" w:fill="F5F5F5"/>
-        <w:spacing w:after="0" w:line="285" w:lineRule="atLeast"/>
-        <w:jc w:val="both"/>
-        <w:rPr>
-          <w:rFonts w:ascii="Consolas" w:eastAsia="Times New Roman" w:hAnsi="Consolas" w:cs="Times New Roman"/>
-          <w:color w:val="333333"/>
-          <w:sz w:val="21"/>
-          <w:szCs w:val="21"/>
-        </w:rPr>
-      </w:pPr>
-      <w:r>
-        <w:rPr>
-          <w:rFonts w:ascii="Consolas" w:eastAsia="Times New Roman" w:hAnsi="Consolas" w:cs="Times New Roman"/>
-          <w:color w:val="333333"/>
-          <w:sz w:val="21"/>
-          <w:szCs w:val="21"/>
-        </w:rPr>
-        <w:t>10,</w:t>
-      </w:r>
-      <w:r>
-        <w:rPr>
-          <w:rFonts w:ascii="Consolas" w:eastAsia="Times New Roman" w:hAnsi="Consolas" w:cs="Times New Roman"/>
-          <w:color w:val="333333"/>
-          <w:sz w:val="21"/>
-          <w:szCs w:val="21"/>
-        </w:rPr>
-        <w:t xml:space="preserve"> </w:t>
-      </w:r>
-      <w:r>
-        <w:rPr>
-          <w:rFonts w:ascii="Consolas" w:eastAsia="Times New Roman" w:hAnsi="Consolas" w:cs="Times New Roman"/>
-          <w:color w:val="333333"/>
-          <w:sz w:val="21"/>
-          <w:szCs w:val="21"/>
-        </w:rPr>
-        <w:t>0.08653846153846156</w:t>
-      </w:r>
-    </w:p>
-    <w:p>
-      <w:pPr>
-        <w:shd w:val="clear" w:color="auto" w:fill="F5F5F5"/>
-        <w:spacing w:after="0" w:line="285" w:lineRule="atLeast"/>
-        <w:jc w:val="both"/>
-        <w:rPr>
-          <w:rFonts w:ascii="Consolas" w:eastAsia="Times New Roman" w:hAnsi="Consolas" w:cs="Times New Roman"/>
-          <w:color w:val="333333"/>
-          <w:sz w:val="21"/>
-          <w:szCs w:val="21"/>
-        </w:rPr>
-      </w:pPr>
-      <w:r>
-        <w:rPr>
-          <w:rFonts w:ascii="Consolas" w:eastAsia="Times New Roman" w:hAnsi="Consolas" w:cs="Times New Roman"/>
-          <w:color w:val="333333"/>
-          <w:sz w:val="21"/>
-          <w:szCs w:val="21"/>
-        </w:rPr>
-        <w:t>11,</w:t>
-      </w:r>
-      <w:r>
-        <w:rPr>
-          <w:rFonts w:ascii="Consolas" w:eastAsia="Times New Roman" w:hAnsi="Consolas" w:cs="Times New Roman"/>
-          <w:color w:val="333333"/>
-          <w:sz w:val="21"/>
-          <w:szCs w:val="21"/>
-        </w:rPr>
-        <w:t xml:space="preserve"> </w:t>
-      </w:r>
-      <w:r>
-        <w:rPr>
-          <w:rFonts w:ascii="Consolas" w:eastAsia="Times New Roman" w:hAnsi="Consolas" w:cs="Times New Roman"/>
-          <w:color w:val="333333"/>
-          <w:sz w:val="21"/>
-          <w:szCs w:val="21"/>
-        </w:rPr>
-        <w:t>0.09935897435897434</w:t>
-      </w:r>
-    </w:p>
-    <w:p>
-      <w:pPr>
-        <w:shd w:val="clear" w:color="auto" w:fill="F5F5F5"/>
-        <w:spacing w:after="0" w:line="285" w:lineRule="atLeast"/>
-        <w:jc w:val="both"/>
-        <w:rPr>
-          <w:rFonts w:ascii="Consolas" w:eastAsia="Times New Roman" w:hAnsi="Consolas" w:cs="Times New Roman"/>
-          <w:color w:val="333333"/>
-          <w:sz w:val="21"/>
-          <w:szCs w:val="21"/>
-        </w:rPr>
-      </w:pPr>
-      <w:r>
-        <w:rPr>
-          <w:rFonts w:ascii="Consolas" w:eastAsia="Times New Roman" w:hAnsi="Consolas" w:cs="Times New Roman"/>
-          <w:color w:val="333333"/>
-          <w:sz w:val="21"/>
-          <w:szCs w:val="21"/>
-        </w:rPr>
-        <w:t>12,</w:t>
-      </w:r>
-      <w:r>
-        <w:rPr>
-          <w:rFonts w:ascii="Consolas" w:eastAsia="Times New Roman" w:hAnsi="Consolas" w:cs="Times New Roman"/>
-          <w:color w:val="333333"/>
-          <w:sz w:val="21"/>
-          <w:szCs w:val="21"/>
-        </w:rPr>
-        <w:t xml:space="preserve"> </w:t>
-      </w:r>
-      <w:r>
-        <w:rPr>
-          <w:rFonts w:ascii="Consolas" w:eastAsia="Times New Roman" w:hAnsi="Consolas" w:cs="Times New Roman"/>
-          <w:color w:val="333333"/>
-          <w:sz w:val="21"/>
-          <w:szCs w:val="21"/>
-        </w:rPr>
-        <w:t>0.08653846153846156</w:t>
-      </w:r>
-    </w:p>
-    <w:p>
-      <w:pPr>
-        <w:shd w:val="clear" w:color="auto" w:fill="F5F5F5"/>
-        <w:spacing w:after="0" w:line="285" w:lineRule="atLeast"/>
-        <w:jc w:val="both"/>
-        <w:rPr>
-          <w:rFonts w:ascii="Consolas" w:eastAsia="Times New Roman" w:hAnsi="Consolas" w:cs="Times New Roman"/>
-          <w:color w:val="333333"/>
-          <w:sz w:val="21"/>
-          <w:szCs w:val="21"/>
-        </w:rPr>
-      </w:pPr>
-      <w:r>
-        <w:rPr>
-          <w:rFonts w:ascii="Consolas" w:eastAsia="Times New Roman" w:hAnsi="Consolas" w:cs="Times New Roman"/>
-          <w:color w:val="333333"/>
-          <w:sz w:val="21"/>
-          <w:szCs w:val="21"/>
-        </w:rPr>
-        <w:t>13,</w:t>
-      </w:r>
-      <w:r>
-        <w:rPr>
-          <w:rFonts w:ascii="Consolas" w:eastAsia="Times New Roman" w:hAnsi="Consolas" w:cs="Times New Roman"/>
-          <w:color w:val="333333"/>
-          <w:sz w:val="21"/>
-          <w:szCs w:val="21"/>
-        </w:rPr>
-        <w:t xml:space="preserve"> </w:t>
-      </w:r>
-      <w:r>
-        <w:rPr>
-          <w:rFonts w:ascii="Consolas" w:eastAsia="Times New Roman" w:hAnsi="Consolas" w:cs="Times New Roman"/>
-          <w:color w:val="333333"/>
-          <w:sz w:val="21"/>
-          <w:szCs w:val="21"/>
-        </w:rPr>
-        <w:t>0.13782051282051277</w:t>
-      </w:r>
-    </w:p>
-    <w:p>
-      <w:pPr>
-        <w:shd w:val="clear" w:color="auto" w:fill="F5F5F5"/>
-        <w:spacing w:after="0" w:line="285" w:lineRule="atLeast"/>
-        <w:jc w:val="both"/>
-        <w:rPr>
-          <w:rFonts w:ascii="Consolas" w:eastAsia="Times New Roman" w:hAnsi="Consolas" w:cs="Times New Roman"/>
-          <w:color w:val="333333"/>
-          <w:sz w:val="21"/>
-          <w:szCs w:val="21"/>
-        </w:rPr>
-      </w:pPr>
-      <w:r>
-        <w:rPr>
-          <w:rFonts w:ascii="Consolas" w:eastAsia="Times New Roman" w:hAnsi="Consolas" w:cs="Times New Roman"/>
-          <w:color w:val="333333"/>
-          <w:sz w:val="21"/>
-          <w:szCs w:val="21"/>
-        </w:rPr>
-        <w:t>14,</w:t>
-      </w:r>
-      <w:r>
-        <w:rPr>
-          <w:rFonts w:ascii="Consolas" w:eastAsia="Times New Roman" w:hAnsi="Consolas" w:cs="Times New Roman"/>
-          <w:color w:val="333333"/>
-          <w:sz w:val="21"/>
-          <w:szCs w:val="21"/>
-        </w:rPr>
-        <w:t xml:space="preserve"> </w:t>
-      </w:r>
-      <w:r>
-        <w:rPr>
-          <w:rFonts w:ascii="Consolas" w:eastAsia="Times New Roman" w:hAnsi="Consolas" w:cs="Times New Roman"/>
-          <w:color w:val="333333"/>
-          <w:sz w:val="21"/>
-          <w:szCs w:val="21"/>
-        </w:rPr>
-        <w:t>0.08974358974358976</w:t>
-      </w:r>
-    </w:p>
-    <w:p>
-      <w:pPr>
-        <w:shd w:val="clear" w:color="auto" w:fill="F5F5F5"/>
-        <w:spacing w:after="0" w:line="285" w:lineRule="atLeast"/>
-        <w:jc w:val="both"/>
-        <w:rPr>
-          <w:rFonts w:ascii="Consolas" w:eastAsia="Times New Roman" w:hAnsi="Consolas" w:cs="Times New Roman"/>
-          <w:color w:val="333333"/>
-          <w:sz w:val="21"/>
-          <w:szCs w:val="21"/>
-        </w:rPr>
-      </w:pPr>
-      <w:r>
-        <w:rPr>
-          <w:rFonts w:ascii="Consolas" w:eastAsia="Times New Roman" w:hAnsi="Consolas" w:cs="Times New Roman"/>
-          <w:color w:val="333333"/>
-          <w:sz w:val="21"/>
-          <w:szCs w:val="21"/>
-        </w:rPr>
-        <w:t>15,</w:t>
-      </w:r>
-      <w:r>
-        <w:rPr>
-          <w:rFonts w:ascii="Consolas" w:eastAsia="Times New Roman" w:hAnsi="Consolas" w:cs="Times New Roman"/>
-          <w:color w:val="333333"/>
-          <w:sz w:val="21"/>
-          <w:szCs w:val="21"/>
-        </w:rPr>
-        <w:t xml:space="preserve"> </w:t>
-      </w:r>
-      <w:r>
-        <w:rPr>
-          <w:rFonts w:ascii="Consolas" w:eastAsia="Times New Roman" w:hAnsi="Consolas" w:cs="Times New Roman"/>
-          <w:color w:val="333333"/>
-          <w:sz w:val="21"/>
-          <w:szCs w:val="21"/>
-        </w:rPr>
-        <w:t>0.10576923076923073</w:t>
-      </w:r>
-    </w:p>
-    <w:p>
-      <w:pPr>
-        <w:shd w:val="clear" w:color="auto" w:fill="F5F5F5"/>
-        <w:spacing w:after="0" w:line="285" w:lineRule="atLeast"/>
-        <w:jc w:val="both"/>
-        <w:rPr>
-          <w:rFonts w:ascii="Consolas" w:eastAsia="Times New Roman" w:hAnsi="Consolas" w:cs="Times New Roman"/>
-          <w:color w:val="333333"/>
-          <w:sz w:val="21"/>
-          <w:szCs w:val="21"/>
-        </w:rPr>
-      </w:pPr>
-      <w:r>
-        <w:rPr>
-          <w:rFonts w:ascii="Consolas" w:eastAsia="Times New Roman" w:hAnsi="Consolas" w:cs="Times New Roman"/>
-          <w:color w:val="333333"/>
-          <w:sz w:val="21"/>
-          <w:szCs w:val="21"/>
-        </w:rPr>
-        <w:t>16,</w:t>
-      </w:r>
-      <w:r>
-        <w:rPr>
-          <w:rFonts w:ascii="Consolas" w:eastAsia="Times New Roman" w:hAnsi="Consolas" w:cs="Times New Roman"/>
-          <w:color w:val="333333"/>
-          <w:sz w:val="21"/>
-          <w:szCs w:val="21"/>
-        </w:rPr>
-        <w:t xml:space="preserve"> </w:t>
-      </w:r>
-      <w:r>
-        <w:rPr>
-          <w:rFonts w:ascii="Consolas" w:eastAsia="Times New Roman" w:hAnsi="Consolas" w:cs="Times New Roman"/>
-          <w:color w:val="333333"/>
-          <w:sz w:val="21"/>
-          <w:szCs w:val="21"/>
-        </w:rPr>
-        <w:t>0.1217948717948718</w:t>
-      </w:r>
-    </w:p>
-    <w:p>
-      <w:pPr>
-        <w:shd w:val="clear" w:color="auto" w:fill="F5F5F5"/>
-        <w:spacing w:after="0" w:line="285" w:lineRule="atLeast"/>
-        <w:jc w:val="both"/>
-        <w:rPr>
-          <w:rFonts w:ascii="Consolas" w:eastAsia="Times New Roman" w:hAnsi="Consolas" w:cs="Times New Roman"/>
-          <w:color w:val="333333"/>
-          <w:sz w:val="21"/>
-          <w:szCs w:val="21"/>
-        </w:rPr>
-      </w:pPr>
-      <w:r>
-        <w:rPr>
-          <w:rFonts w:ascii="Consolas" w:eastAsia="Times New Roman" w:hAnsi="Consolas" w:cs="Times New Roman"/>
-          <w:color w:val="333333"/>
-          <w:sz w:val="21"/>
-          <w:szCs w:val="21"/>
-        </w:rPr>
-        <w:t>17,</w:t>
-      </w:r>
-      <w:r>
-        <w:rPr>
-          <w:rFonts w:ascii="Consolas" w:eastAsia="Times New Roman" w:hAnsi="Consolas" w:cs="Times New Roman"/>
-          <w:color w:val="333333"/>
-          <w:sz w:val="21"/>
-          <w:szCs w:val="21"/>
-        </w:rPr>
-        <w:t xml:space="preserve"> </w:t>
-      </w:r>
-      <w:r>
-        <w:rPr>
-          <w:rFonts w:ascii="Consolas" w:eastAsia="Times New Roman" w:hAnsi="Consolas" w:cs="Times New Roman"/>
-          <w:color w:val="333333"/>
-          <w:sz w:val="21"/>
-          <w:szCs w:val="21"/>
-        </w:rPr>
-        <w:t>0.1217948717948718</w:t>
-      </w:r>
-    </w:p>
-    <w:p>
-      <w:pPr>
-        <w:shd w:val="clear" w:color="auto" w:fill="F5F5F5"/>
-        <w:spacing w:after="0" w:line="285" w:lineRule="atLeast"/>
-        <w:jc w:val="both"/>
-        <w:rPr>
-          <w:rFonts w:ascii="Consolas" w:eastAsia="Times New Roman" w:hAnsi="Consolas" w:cs="Times New Roman"/>
-          <w:color w:val="333333"/>
-          <w:sz w:val="21"/>
-          <w:szCs w:val="21"/>
-        </w:rPr>
-      </w:pPr>
-      <w:r>
-        <w:rPr>
-          <w:rFonts w:ascii="Consolas" w:eastAsia="Times New Roman" w:hAnsi="Consolas" w:cs="Times New Roman"/>
-          <w:color w:val="333333"/>
-          <w:sz w:val="21"/>
-          <w:szCs w:val="21"/>
-        </w:rPr>
-        <w:t>18,</w:t>
-      </w:r>
-      <w:r>
-        <w:rPr>
-          <w:rFonts w:ascii="Consolas" w:eastAsia="Times New Roman" w:hAnsi="Consolas" w:cs="Times New Roman"/>
-          <w:color w:val="333333"/>
-          <w:sz w:val="21"/>
-          <w:szCs w:val="21"/>
-        </w:rPr>
-        <w:t xml:space="preserve"> </w:t>
-      </w:r>
-      <w:r>
-        <w:rPr>
-          <w:rFonts w:ascii="Consolas" w:eastAsia="Times New Roman" w:hAnsi="Consolas" w:cs="Times New Roman"/>
-          <w:color w:val="333333"/>
-          <w:sz w:val="21"/>
-          <w:szCs w:val="21"/>
-        </w:rPr>
-        <w:t>0.08653846153846156</w:t>
-      </w:r>
-    </w:p>
-    <w:p>
-      <w:pPr>
-        <w:shd w:val="clear" w:color="auto" w:fill="F5F5F5"/>
-        <w:spacing w:after="0" w:line="285" w:lineRule="atLeast"/>
-        <w:jc w:val="both"/>
-        <w:rPr>
-          <w:rFonts w:ascii="Consolas" w:eastAsia="Times New Roman" w:hAnsi="Consolas" w:cs="Times New Roman"/>
-          <w:color w:val="333333"/>
-          <w:sz w:val="21"/>
-          <w:szCs w:val="21"/>
-        </w:rPr>
-      </w:pPr>
-      <w:r>
-        <w:rPr>
-          <w:rFonts w:ascii="Consolas" w:eastAsia="Times New Roman" w:hAnsi="Consolas" w:cs="Times New Roman"/>
-          <w:color w:val="333333"/>
-          <w:sz w:val="21"/>
-          <w:szCs w:val="21"/>
-        </w:rPr>
-        <w:t>19,</w:t>
-      </w:r>
-      <w:r>
-        <w:rPr>
-          <w:rFonts w:ascii="Consolas" w:eastAsia="Times New Roman" w:hAnsi="Consolas" w:cs="Times New Roman"/>
-          <w:color w:val="333333"/>
-          <w:sz w:val="21"/>
-          <w:szCs w:val="21"/>
-        </w:rPr>
-        <w:t xml:space="preserve"> </w:t>
-      </w:r>
-      <w:r>
-        <w:rPr>
-          <w:rFonts w:ascii="Consolas" w:eastAsia="Times New Roman" w:hAnsi="Consolas" w:cs="Times New Roman"/>
-          <w:color w:val="333333"/>
-          <w:sz w:val="21"/>
-          <w:szCs w:val="21"/>
-        </w:rPr>
-        <w:t>0.08653846153846156</w:t>
-      </w:r>
     </w:p>
     <w:p>
       <w:pPr>
@@ -2005,7 +1243,6 @@
               <w:jc w:val="both"/>
             </w:pPr>
             <w:r>
-              <w:lastRenderedPageBreak/>
               <w:t>Mean</w:t>
             </w:r>
           </w:p>
@@ -2496,6 +1733,7 @@
   <w:style w:type="character" w:default="1" w:styleId="DefaultParagraphFont">
     <w:name w:val="Default Paragraph Font"/>
     <w:uiPriority w:val="1"/>
+    <w:semiHidden/>
     <w:unhideWhenUsed/>
   </w:style>
   <w:style w:type="table" w:default="1" w:styleId="TableNormal">

</xml_diff>